<commit_message>
created archiving script and new resume
</commit_message>
<xml_diff>
--- a/output/jason-toups-resume.docx
+++ b/output/jason-toups-resume.docx
@@ -101,13 +101,13 @@
       </w:hyperlink>
     </w:p>
     <w:bookmarkEnd w:id="25"/>
-    <w:bookmarkStart w:id="26" w:name="X4fb5d4cdf86f45643439fb9c06ba24b9f123d64"/>
+    <w:bookmarkStart w:id="26" w:name="X710a4a914a8adcf19cd9afbc267c7f8ecbc54ea"/>
     <w:p>
       <w:pPr>
         <w:pStyle w:val="Heading5"/>
       </w:pPr>
       <w:r>
-        <w:t xml:space="preserve">AI-Enabled Full Stack Engineer specializing in production-ready applications, with 20+ years delivering scalable software solutions from blockchain platforms to enterprise systems</w:t>
+        <w:t xml:space="preserve">AI-Fluent Frontend Engineer specializing in production-ready applications, with 20+ years delivering scalable software solutions from blockchain platforms to enterprise systems</w:t>
       </w:r>
     </w:p>
     <w:bookmarkEnd w:id="26"/>

</xml_diff>